<commit_message>
22-05 finalisation de la refactorisation
</commit_message>
<xml_diff>
--- a/Rapport de stage/documents référents/AO_MelodieNetAndroid_VersionB.docx
+++ b/Rapport de stage/documents référents/AO_MelodieNetAndroid_VersionB.docx
@@ -2135,23 +2135,7 @@
                                 <w:sz w:val="14"/>
                                 <w:szCs w:val="14"/>
                               </w:rPr>
-                              <w:t xml:space="preserve">Get Running </w:t>
-                            </w:r>
-                            <w:proofErr w:type="gramStart"/>
-                            <w:r>
-                              <w:rPr>
-                                <w:sz w:val="14"/>
-                                <w:szCs w:val="14"/>
-                              </w:rPr>
-                              <w:t>Mode(</w:t>
-                            </w:r>
-                            <w:proofErr w:type="gramEnd"/>
-                            <w:r>
-                              <w:rPr>
-                                <w:sz w:val="14"/>
-                                <w:szCs w:val="14"/>
-                              </w:rPr>
-                              <w:t>)</w:t>
+                              <w:t>Get Running Mode()</w:t>
                             </w:r>
                           </w:p>
                         </w:txbxContent>
@@ -2277,23 +2261,7 @@
                                 <w:sz w:val="14"/>
                                 <w:szCs w:val="14"/>
                               </w:rPr>
-                              <w:t xml:space="preserve">Get </w:t>
-                            </w:r>
-                            <w:proofErr w:type="gramStart"/>
-                            <w:r>
-                              <w:rPr>
-                                <w:sz w:val="14"/>
-                                <w:szCs w:val="14"/>
-                              </w:rPr>
-                              <w:t>Line(</w:t>
-                            </w:r>
-                            <w:proofErr w:type="gramEnd"/>
-                            <w:r>
-                              <w:rPr>
-                                <w:sz w:val="14"/>
-                                <w:szCs w:val="14"/>
-                              </w:rPr>
-                              <w:t>)+ Get Station()</w:t>
+                              <w:t>Get Line()+ Get Station()</w:t>
                             </w:r>
                           </w:p>
                           <w:p>
@@ -2537,23 +2505,7 @@
                                 <w:sz w:val="14"/>
                                 <w:szCs w:val="14"/>
                               </w:rPr>
-                              <w:t xml:space="preserve">Get </w:t>
-                            </w:r>
-                            <w:proofErr w:type="gramStart"/>
-                            <w:r>
-                              <w:rPr>
-                                <w:sz w:val="14"/>
-                                <w:szCs w:val="14"/>
-                              </w:rPr>
-                              <w:t>Line(</w:t>
-                            </w:r>
-                            <w:proofErr w:type="gramEnd"/>
-                            <w:r>
-                              <w:rPr>
-                                <w:sz w:val="14"/>
-                                <w:szCs w:val="14"/>
-                              </w:rPr>
-                              <w:t>)</w:t>
+                              <w:t>Get Line()</w:t>
                             </w:r>
                           </w:p>
                         </w:txbxContent>
@@ -2690,23 +2642,7 @@
                                 <w:sz w:val="14"/>
                                 <w:szCs w:val="14"/>
                               </w:rPr>
-                              <w:t> </w:t>
-                            </w:r>
-                            <w:proofErr w:type="gramStart"/>
-                            <w:r>
-                              <w:rPr>
-                                <w:sz w:val="14"/>
-                                <w:szCs w:val="14"/>
-                              </w:rPr>
-                              <w:t>»)Production</w:t>
-                            </w:r>
-                            <w:proofErr w:type="gramEnd"/>
-                            <w:r>
-                              <w:rPr>
-                                <w:sz w:val="14"/>
-                                <w:szCs w:val="14"/>
-                              </w:rPr>
-                              <w:t>()</w:t>
+                              <w:t> »)Production()</w:t>
                             </w:r>
                           </w:p>
                         </w:txbxContent>
@@ -6027,6 +5963,7 @@
         </mc:AlternateContent>
       </w:r>
     </w:p>
+    <w:bookmarkStart w:id="2" w:name="_Toc482976502"/>
     <w:p>
       <w:pPr>
         <w:pStyle w:val="Titre2"/>
@@ -6035,7 +5972,6 @@
           <w:numId w:val="0"/>
         </w:numPr>
       </w:pPr>
-      <w:bookmarkStart w:id="2" w:name="_Toc482976502"/>
       <w:r>
         <w:rPr>
           <w:noProof/>
@@ -6169,6 +6105,26 @@
           <w:lang w:eastAsia="fr-FR"/>
         </w:rPr>
       </w:pPr>
+      <w:r>
+        <w:rPr>
+          <w:lang w:eastAsia="fr-FR"/>
+        </w:rPr>
+        <w:t>Android n’autorise pas plus de 5 secondes de traitement et donc de blocage de l’interface utilisateur. C’est pour cela que quelque soit la technologie de communication utilisée pour communiquer avec le service Web, il faut encapsuler le traitement dans une AsyncTask</w:t>
+      </w:r>
+      <w:r>
+        <w:rPr>
+          <w:lang w:eastAsia="fr-FR"/>
+        </w:rPr>
+        <w:t>.</w:t>
+      </w:r>
+      <w:r>
+        <w:rPr>
+          <w:lang w:eastAsia="fr-FR"/>
+        </w:rPr>
+        <w:t xml:space="preserve"> Il s’agit d’un thread indépendant qui va ici lire et écrire sur le Service Web en ne bloquant donc pas l’interface utilisateur.</w:t>
+      </w:r>
+      <w:bookmarkStart w:id="3" w:name="_GoBack"/>
+      <w:bookmarkEnd w:id="3"/>
     </w:p>
     <w:p>
       <w:pPr>
@@ -6280,7 +6236,6 @@
         <w:pStyle w:val="Titre2"/>
       </w:pPr>
       <w:r>
-        <w:lastRenderedPageBreak/>
         <w:t>Parametres</w:t>
       </w:r>
       <w:bookmarkEnd w:id="2"/>
@@ -6302,14 +6257,14 @@
         </w:rPr>
         <w:t> </w:t>
       </w:r>
-      <w:bookmarkStart w:id="3" w:name="_Toc482976503"/>
+      <w:bookmarkStart w:id="4" w:name="_Toc482976503"/>
       <w:r>
         <w:rPr>
           <w:lang w:eastAsia="fr-FR"/>
         </w:rPr>
         <w:t>SettingFragment</w:t>
       </w:r>
-      <w:bookmarkEnd w:id="3"/>
+      <w:bookmarkEnd w:id="4"/>
     </w:p>
     <w:p>
       <w:pPr>
@@ -6658,21 +6613,7 @@
         <w:rPr>
           <w:lang w:eastAsia="fr-FR"/>
         </w:rPr>
-        <w:t xml:space="preserve">, on met dans urlPref la valeur courante qu’il contient actuellement avec : </w:t>
-      </w:r>
-      <w:proofErr w:type="gramStart"/>
-      <w:r>
-        <w:rPr>
-          <w:lang w:eastAsia="fr-FR"/>
-        </w:rPr>
-        <w:t>setText(</w:t>
-      </w:r>
-      <w:proofErr w:type="gramEnd"/>
-      <w:r>
-        <w:rPr>
-          <w:lang w:eastAsia="fr-FR"/>
-        </w:rPr>
-        <w:t>urlPref.getText()).</w:t>
+        <w:t>, on met dans urlPref la valeur courante qu’il contient actuellement avec : setText(urlPref.getText()).</w:t>
       </w:r>
     </w:p>
     <w:p>
@@ -6692,14 +6633,14 @@
         </w:rPr>
         <w:t> </w:t>
       </w:r>
-      <w:bookmarkStart w:id="4" w:name="_Toc482976504"/>
+      <w:bookmarkStart w:id="5" w:name="_Toc482976504"/>
       <w:r>
         <w:rPr>
           <w:lang w:eastAsia="fr-FR"/>
         </w:rPr>
         <w:t>VueParametres</w:t>
       </w:r>
-      <w:bookmarkEnd w:id="4"/>
+      <w:bookmarkEnd w:id="5"/>
     </w:p>
     <w:p>
       <w:pPr>
@@ -6977,11 +6918,11 @@
       <w:pPr>
         <w:pStyle w:val="Titre2"/>
       </w:pPr>
-      <w:bookmarkStart w:id="5" w:name="_Toc482976505"/>
+      <w:bookmarkStart w:id="6" w:name="_Toc482976505"/>
       <w:r>
         <w:t>Objets utilises</w:t>
       </w:r>
-      <w:bookmarkEnd w:id="5"/>
+      <w:bookmarkEnd w:id="6"/>
     </w:p>
     <w:p>
       <w:pPr>
@@ -6994,15 +6935,14 @@
           <w:lang w:eastAsia="fr-FR"/>
         </w:rPr>
       </w:pPr>
-      <w:bookmarkStart w:id="6" w:name="_Toc482976506"/>
-      <w:r>
-        <w:rPr>
-          <w:lang w:eastAsia="fr-FR"/>
-        </w:rPr>
-        <w:lastRenderedPageBreak/>
+      <w:bookmarkStart w:id="7" w:name="_Toc482976506"/>
+      <w:r>
+        <w:rPr>
+          <w:lang w:eastAsia="fr-FR"/>
+        </w:rPr>
         <w:t>Structure de données des informations fournies par le service Web</w:t>
       </w:r>
-      <w:bookmarkEnd w:id="6"/>
+      <w:bookmarkEnd w:id="7"/>
     </w:p>
     <w:p>
       <w:pPr>
@@ -7020,7 +6960,6 @@
           <w:lang w:eastAsia="fr-FR"/>
         </w:rPr>
       </w:pPr>
-      <w:proofErr w:type="gramStart"/>
       <w:r>
         <w:rPr>
           <w:b/>
@@ -7034,15 +6973,7 @@
           <w:sz w:val="24"/>
           <w:lang w:eastAsia="fr-FR"/>
         </w:rPr>
-        <w:t>(</w:t>
-      </w:r>
-      <w:proofErr w:type="gramEnd"/>
-      <w:r>
-        <w:rPr>
-          <w:sz w:val="24"/>
-          <w:lang w:eastAsia="fr-FR"/>
-        </w:rPr>
-        <w:t>package securite)</w:t>
+        <w:t>(package securite)</w:t>
       </w:r>
       <w:r>
         <w:rPr>
@@ -7393,7 +7324,6 @@
           <w:lang w:eastAsia="fr-FR"/>
         </w:rPr>
       </w:pPr>
-      <w:proofErr w:type="gramStart"/>
       <w:r>
         <w:rPr>
           <w:b/>
@@ -7423,15 +7353,7 @@
           <w:sz w:val="24"/>
           <w:lang w:eastAsia="fr-FR"/>
         </w:rPr>
-        <w:t>(</w:t>
-      </w:r>
-      <w:proofErr w:type="gramEnd"/>
-      <w:r>
-        <w:rPr>
-          <w:sz w:val="24"/>
-          <w:lang w:eastAsia="fr-FR"/>
-        </w:rPr>
-        <w:t xml:space="preserve">package </w:t>
+        <w:t xml:space="preserve">(package </w:t>
       </w:r>
       <w:r>
         <w:rPr>
@@ -7761,7 +7683,6 @@
           <w:lang w:eastAsia="fr-FR"/>
         </w:rPr>
       </w:pPr>
-      <w:proofErr w:type="gramStart"/>
       <w:r>
         <w:rPr>
           <w:b/>
@@ -7775,15 +7696,7 @@
           <w:sz w:val="24"/>
           <w:lang w:eastAsia="fr-FR"/>
         </w:rPr>
-        <w:t>(</w:t>
-      </w:r>
-      <w:proofErr w:type="gramEnd"/>
-      <w:r>
-        <w:rPr>
-          <w:sz w:val="24"/>
-          <w:lang w:eastAsia="fr-FR"/>
-        </w:rPr>
-        <w:t xml:space="preserve">package </w:t>
+        <w:t xml:space="preserve">(package </w:t>
       </w:r>
       <w:r>
         <w:rPr>
@@ -8268,13 +8181,13 @@
           <w:lang w:eastAsia="fr-FR"/>
         </w:rPr>
       </w:pPr>
-      <w:proofErr w:type="gramStart"/>
       <w:r>
         <w:rPr>
           <w:b/>
           <w:sz w:val="24"/>
           <w:lang w:eastAsia="fr-FR"/>
         </w:rPr>
+        <w:lastRenderedPageBreak/>
         <w:t>Cellule</w:t>
       </w:r>
       <w:r>
@@ -8282,15 +8195,7 @@
           <w:sz w:val="24"/>
           <w:lang w:eastAsia="fr-FR"/>
         </w:rPr>
-        <w:t>(</w:t>
-      </w:r>
-      <w:proofErr w:type="gramEnd"/>
-      <w:r>
-        <w:rPr>
-          <w:sz w:val="24"/>
-          <w:lang w:eastAsia="fr-FR"/>
-        </w:rPr>
-        <w:t xml:space="preserve">package </w:t>
+        <w:t xml:space="preserve">(package </w:t>
       </w:r>
       <w:r>
         <w:rPr>
@@ -8355,7 +8260,6 @@
         <w:rPr>
           <w:lang w:eastAsia="fr-FR"/>
         </w:rPr>
-        <w:lastRenderedPageBreak/>
         <w:tab/>
       </w:r>
       <w:r>
@@ -8621,7 +8525,6 @@
           <w:lang w:eastAsia="fr-FR"/>
         </w:rPr>
       </w:pPr>
-      <w:proofErr w:type="gramStart"/>
       <w:r>
         <w:rPr>
           <w:b/>
@@ -8635,15 +8538,7 @@
           <w:sz w:val="24"/>
           <w:lang w:eastAsia="fr-FR"/>
         </w:rPr>
-        <w:t>(</w:t>
-      </w:r>
-      <w:proofErr w:type="gramEnd"/>
-      <w:r>
-        <w:rPr>
-          <w:sz w:val="24"/>
-          <w:lang w:eastAsia="fr-FR"/>
-        </w:rPr>
-        <w:t xml:space="preserve">package </w:t>
+        <w:t xml:space="preserve">(package </w:t>
       </w:r>
       <w:r>
         <w:rPr>
@@ -9126,7 +9021,7 @@
           <w:lang w:eastAsia="fr-FR"/>
         </w:rPr>
       </w:pPr>
-      <w:bookmarkStart w:id="7" w:name="_Toc482976507"/>
+      <w:bookmarkStart w:id="8" w:name="_Toc482976507"/>
       <w:r>
         <w:rPr>
           <w:lang w:eastAsia="fr-FR"/>
@@ -9139,7 +9034,6 @@
         </w:rPr>
         <w:tab/>
       </w:r>
-      <w:proofErr w:type="gramStart"/>
       <w:r>
         <w:rPr>
           <w:lang w:eastAsia="fr-FR"/>
@@ -9150,16 +9044,9 @@
         <w:rPr>
           <w:lang w:eastAsia="fr-FR"/>
         </w:rPr>
-        <w:t>(</w:t>
-      </w:r>
-      <w:proofErr w:type="gramEnd"/>
-      <w:r>
-        <w:rPr>
-          <w:lang w:eastAsia="fr-FR"/>
-        </w:rPr>
-        <w:t>package securite) :</w:t>
-      </w:r>
-      <w:bookmarkEnd w:id="7"/>
+        <w:t>(package securite) :</w:t>
+      </w:r>
+      <w:bookmarkEnd w:id="8"/>
     </w:p>
     <w:p>
       <w:pPr>
@@ -9545,6 +9432,7 @@
           <w:i/>
           <w:lang w:eastAsia="fr-FR"/>
         </w:rPr>
+        <w:lastRenderedPageBreak/>
         <w:t>-on charge le mot de passe dans cet objet</w:t>
       </w:r>
     </w:p>
@@ -9560,23 +9448,7 @@
           <w:i/>
           <w:lang w:eastAsia="fr-FR"/>
         </w:rPr>
-        <w:t>-On crée un String à partir d’un BigInteger contenant le hashage md5 du mot de passe via l’appel à la méthode « </w:t>
-      </w:r>
-      <w:proofErr w:type="gramStart"/>
-      <w:r>
-        <w:rPr>
-          <w:i/>
-          <w:lang w:eastAsia="fr-FR"/>
-        </w:rPr>
-        <w:t>digest(</w:t>
-      </w:r>
-      <w:proofErr w:type="gramEnd"/>
-      <w:r>
-        <w:rPr>
-          <w:i/>
-          <w:lang w:eastAsia="fr-FR"/>
-        </w:rPr>
-        <w:t>) »</w:t>
+        <w:t>-On crée un String à partir d’un BigInteger contenant le hashage md5 du mot de passe via l’appel à la méthode « digest() »</w:t>
       </w:r>
     </w:p>
     <w:p>
@@ -9640,13 +9512,8 @@
                       <wps:txbx>
                         <w:txbxContent>
                           <w:p>
-                            <w:proofErr w:type="gramStart"/>
                             <w:r>
-                              <w:t>update</w:t>
-                            </w:r>
-                            <w:proofErr w:type="gramEnd"/>
-                            <w:r>
-                              <w:t>(mdp)</w:t>
+                              <w:t>update(mdp)</w:t>
                             </w:r>
                           </w:p>
                         </w:txbxContent>
@@ -9829,11 +9696,9 @@
                             <w:pPr>
                               <w:jc w:val="center"/>
                             </w:pPr>
-                            <w:proofErr w:type="gramStart"/>
                             <w:r>
                               <w:t>crée</w:t>
                             </w:r>
-                            <w:proofErr w:type="gramEnd"/>
                           </w:p>
                         </w:txbxContent>
                       </wps:txbx>
@@ -10273,13 +10138,8 @@
                       <wps:txbx>
                         <w:txbxContent>
                           <w:p>
-                            <w:proofErr w:type="gramStart"/>
                             <w:r>
-                              <w:t>Digest(</w:t>
-                            </w:r>
-                            <w:proofErr w:type="gramEnd"/>
-                            <w:r>
-                              <w:t>)</w:t>
+                              <w:t>Digest()</w:t>
                             </w:r>
                           </w:p>
                         </w:txbxContent>
@@ -10443,13 +10303,8 @@
                       <wps:txbx>
                         <w:txbxContent>
                           <w:p>
-                            <w:proofErr w:type="gramStart"/>
                             <w:r>
-                              <w:t>ToString(</w:t>
-                            </w:r>
-                            <w:proofErr w:type="gramEnd"/>
-                            <w:r>
-                              <w:t>)</w:t>
+                              <w:t>ToString()</w:t>
                             </w:r>
                           </w:p>
                         </w:txbxContent>
@@ -10636,7 +10491,7 @@
           <w:lang w:eastAsia="fr-FR"/>
         </w:rPr>
       </w:pPr>
-      <w:bookmarkStart w:id="8" w:name="_Toc482976508"/>
+      <w:bookmarkStart w:id="9" w:name="_Toc482976508"/>
       <w:r>
         <w:rPr>
           <w:lang w:eastAsia="fr-FR"/>
@@ -10649,7 +10504,6 @@
         </w:rPr>
         <w:tab/>
       </w:r>
-      <w:proofErr w:type="gramStart"/>
       <w:r>
         <w:rPr>
           <w:lang w:eastAsia="fr-FR"/>
@@ -10660,14 +10514,7 @@
         <w:rPr>
           <w:lang w:eastAsia="fr-FR"/>
         </w:rPr>
-        <w:t>(</w:t>
-      </w:r>
-      <w:proofErr w:type="gramEnd"/>
-      <w:r>
-        <w:rPr>
-          <w:lang w:eastAsia="fr-FR"/>
-        </w:rPr>
-        <w:t xml:space="preserve">package </w:t>
+        <w:t xml:space="preserve">(package </w:t>
       </w:r>
       <w:r>
         <w:rPr>
@@ -10687,7 +10534,7 @@
         </w:rPr>
         <w:t>) :</w:t>
       </w:r>
-      <w:bookmarkEnd w:id="8"/>
+      <w:bookmarkEnd w:id="9"/>
     </w:p>
     <w:p>
       <w:pPr>
@@ -11152,6 +10999,7 @@
               <w:rPr>
                 <w:lang w:eastAsia="fr-FR"/>
               </w:rPr>
+              <w:lastRenderedPageBreak/>
               <w:t>obtenirListeCelulles</w:t>
             </w:r>
           </w:p>
@@ -11237,14 +11085,7 @@
               <w:rPr>
                 <w:lang w:eastAsia="fr-FR"/>
               </w:rPr>
-              <w:t xml:space="preserve"> en fonction de l’URL de base et du numéro de </w:t>
-            </w:r>
-            <w:r>
-              <w:rPr>
-                <w:lang w:eastAsia="fr-FR"/>
-              </w:rPr>
-              <w:lastRenderedPageBreak/>
-              <w:t>ligne passé en paramètre.</w:t>
+              <w:t xml:space="preserve"> en fonction de l’URL de base et du numéro de ligne passé en paramètre.</w:t>
             </w:r>
           </w:p>
         </w:tc>
@@ -11264,7 +11105,6 @@
               <w:rPr>
                 <w:lang w:eastAsia="fr-FR"/>
               </w:rPr>
-              <w:lastRenderedPageBreak/>
               <w:t>obtenirListeLignes</w:t>
             </w:r>
           </w:p>
@@ -11752,6 +11592,7 @@
           <w:noProof/>
           <w:lang w:eastAsia="fr-FR"/>
         </w:rPr>
+        <w:lastRenderedPageBreak/>
         <mc:AlternateContent>
           <mc:Choice Requires="wps">
             <w:drawing>
@@ -12230,11 +12071,11 @@
       <w:pPr>
         <w:pStyle w:val="Titre2"/>
       </w:pPr>
-      <w:bookmarkStart w:id="9" w:name="_Toc482976509"/>
+      <w:bookmarkStart w:id="10" w:name="_Toc482976509"/>
       <w:r>
         <w:t>Asynctask</w:t>
       </w:r>
-      <w:bookmarkEnd w:id="9"/>
+      <w:bookmarkEnd w:id="10"/>
     </w:p>
     <w:p>
       <w:pPr>
@@ -12259,7 +12100,6 @@
           <w:lang w:eastAsia="fr-FR"/>
         </w:rPr>
       </w:pPr>
-      <w:proofErr w:type="gramStart"/>
       <w:r>
         <w:rPr>
           <w:b/>
@@ -12289,15 +12129,7 @@
           <w:sz w:val="24"/>
           <w:lang w:eastAsia="fr-FR"/>
         </w:rPr>
-        <w:t>(</w:t>
-      </w:r>
-      <w:proofErr w:type="gramEnd"/>
-      <w:r>
-        <w:rPr>
-          <w:sz w:val="24"/>
-          <w:lang w:eastAsia="fr-FR"/>
-        </w:rPr>
-        <w:t xml:space="preserve">package </w:t>
+        <w:t xml:space="preserve">(package </w:t>
       </w:r>
       <w:r>
         <w:rPr>
@@ -12335,23 +12167,13 @@
         </w:rPr>
         <w:tab/>
       </w:r>
-      <w:proofErr w:type="gramStart"/>
       <w:r>
         <w:rPr>
           <w:b/>
           <w:sz w:val="24"/>
           <w:lang w:eastAsia="fr-FR"/>
         </w:rPr>
-        <w:t>doInBackground</w:t>
-      </w:r>
-      <w:proofErr w:type="gramEnd"/>
-      <w:r>
-        <w:rPr>
-          <w:b/>
-          <w:sz w:val="24"/>
-          <w:lang w:eastAsia="fr-FR"/>
-        </w:rPr>
-        <w:t> :</w:t>
+        <w:t>doInBackground :</w:t>
       </w:r>
     </w:p>
     <w:p>
@@ -12961,6 +12783,7 @@
           <w:noProof/>
           <w:lang w:eastAsia="fr-FR"/>
         </w:rPr>
+        <w:lastRenderedPageBreak/>
         <mc:AlternateContent>
           <mc:Choice Requires="wps">
             <w:drawing>
@@ -13253,7 +13076,6 @@
           <w:noProof/>
           <w:lang w:eastAsia="fr-FR"/>
         </w:rPr>
-        <w:lastRenderedPageBreak/>
         <mc:AlternateContent>
           <mc:Choice Requires="wps">
             <w:drawing>
@@ -13384,19 +13206,11 @@
                                 <w:sz w:val="18"/>
                               </w:rPr>
                             </w:pPr>
-                            <w:proofErr w:type="gramStart"/>
                             <w:r>
                               <w:rPr>
                                 <w:sz w:val="18"/>
                               </w:rPr>
-                              <w:t>Connect(</w:t>
-                            </w:r>
-                            <w:proofErr w:type="gramEnd"/>
-                            <w:r>
-                              <w:rPr>
-                                <w:sz w:val="18"/>
-                              </w:rPr>
-                              <w:t>) + getInputStream</w:t>
+                              <w:t>Connect() + getInputStream</w:t>
                             </w:r>
                           </w:p>
                         </w:txbxContent>
@@ -14867,23 +14681,13 @@
           <w:lang w:eastAsia="fr-FR"/>
         </w:rPr>
       </w:pPr>
-      <w:proofErr w:type="gramStart"/>
       <w:r>
         <w:rPr>
           <w:b/>
           <w:sz w:val="24"/>
           <w:lang w:eastAsia="fr-FR"/>
         </w:rPr>
-        <w:t>doInBackground</w:t>
-      </w:r>
-      <w:proofErr w:type="gramEnd"/>
-      <w:r>
-        <w:rPr>
-          <w:b/>
-          <w:sz w:val="24"/>
-          <w:lang w:eastAsia="fr-FR"/>
-        </w:rPr>
-        <w:t> :</w:t>
+        <w:t>doInBackground :</w:t>
       </w:r>
     </w:p>
     <w:p>
@@ -15273,6 +15077,7 @@
         <w:rPr>
           <w:lang w:eastAsia="fr-FR"/>
         </w:rPr>
+        <w:lastRenderedPageBreak/>
         <w:t xml:space="preserve">-On crée un </w:t>
       </w:r>
       <w:r>
@@ -15345,7 +15150,6 @@
         <w:rPr>
           <w:lang w:eastAsia="fr-FR"/>
         </w:rPr>
-        <w:lastRenderedPageBreak/>
         <w:t xml:space="preserve">-On </w:t>
       </w:r>
       <w:r>
@@ -15717,19 +15521,11 @@
                                 <w:sz w:val="18"/>
                               </w:rPr>
                             </w:pPr>
-                            <w:proofErr w:type="gramStart"/>
                             <w:r>
                               <w:rPr>
                                 <w:sz w:val="18"/>
                               </w:rPr>
-                              <w:t>Connect(</w:t>
-                            </w:r>
-                            <w:proofErr w:type="gramEnd"/>
-                            <w:r>
-                              <w:rPr>
-                                <w:sz w:val="18"/>
-                              </w:rPr>
-                              <w:t>) + get</w:t>
+                              <w:t>Connect() + get</w:t>
                             </w:r>
                             <w:r>
                               <w:rPr>
@@ -16458,19 +16254,11 @@
                                 <w:sz w:val="18"/>
                               </w:rPr>
                             </w:pPr>
-                            <w:proofErr w:type="gramStart"/>
                             <w:r>
                               <w:rPr>
                                 <w:sz w:val="18"/>
                               </w:rPr>
-                              <w:t>write</w:t>
-                            </w:r>
-                            <w:proofErr w:type="gramEnd"/>
-                            <w:r>
-                              <w:rPr>
-                                <w:sz w:val="18"/>
-                              </w:rPr>
-                              <w:t>(langue)</w:t>
+                              <w:t>write(langue)</w:t>
                             </w:r>
                           </w:p>
                         </w:txbxContent>
@@ -16744,14 +16532,14 @@
       <w:pPr>
         <w:pStyle w:val="Titre2"/>
       </w:pPr>
-      <w:bookmarkStart w:id="10" w:name="_Toc482976510"/>
+      <w:bookmarkStart w:id="11" w:name="_Toc482976510"/>
       <w:r>
         <w:t>Description</w:t>
       </w:r>
       <w:r>
         <w:t xml:space="preserve"> par activite</w:t>
       </w:r>
-      <w:bookmarkEnd w:id="10"/>
+      <w:bookmarkEnd w:id="11"/>
     </w:p>
     <w:p>
       <w:pPr>
@@ -16767,7 +16555,7 @@
           <w:lang w:eastAsia="fr-FR"/>
         </w:rPr>
       </w:pPr>
-      <w:bookmarkStart w:id="11" w:name="_Toc482976511"/>
+      <w:bookmarkStart w:id="12" w:name="_Toc482976511"/>
       <w:r>
         <w:rPr>
           <w:lang w:eastAsia="fr-FR"/>
@@ -16786,7 +16574,6 @@
         </w:rPr>
         <w:tab/>
       </w:r>
-      <w:proofErr w:type="gramStart"/>
       <w:r>
         <w:rPr>
           <w:lang w:eastAsia="fr-FR"/>
@@ -16803,16 +16590,9 @@
         <w:rPr>
           <w:lang w:eastAsia="fr-FR"/>
         </w:rPr>
-        <w:t>(</w:t>
-      </w:r>
-      <w:proofErr w:type="gramEnd"/>
-      <w:r>
-        <w:rPr>
-          <w:lang w:eastAsia="fr-FR"/>
-        </w:rPr>
-        <w:t>package activites)</w:t>
-      </w:r>
-      <w:bookmarkEnd w:id="11"/>
+        <w:t>(package activites)</w:t>
+      </w:r>
+      <w:bookmarkEnd w:id="12"/>
     </w:p>
     <w:p>
       <w:pPr>
@@ -17056,14 +16836,12 @@
                 <w:lang w:eastAsia="fr-FR"/>
               </w:rPr>
             </w:pPr>
-            <w:proofErr w:type="gramStart"/>
             <w:r>
               <w:rPr>
                 <w:lang w:eastAsia="fr-FR"/>
               </w:rPr>
               <w:t>ivMelodie</w:t>
             </w:r>
-            <w:proofErr w:type="gramEnd"/>
           </w:p>
           <w:p>
             <w:pPr>
@@ -17178,6 +16956,7 @@
                 <w:b/>
                 <w:lang w:eastAsia="fr-FR"/>
               </w:rPr>
+              <w:lastRenderedPageBreak/>
               <w:t>Nom</w:t>
             </w:r>
           </w:p>
@@ -17407,14 +17186,7 @@
               <w:rPr>
                 <w:lang w:eastAsia="fr-FR"/>
               </w:rPr>
-              <w:t xml:space="preserve">Quitte l’activité « ActiviteLancement » </w:t>
-            </w:r>
-            <w:r>
-              <w:rPr>
-                <w:lang w:eastAsia="fr-FR"/>
-              </w:rPr>
-              <w:lastRenderedPageBreak/>
-              <w:t>dès la fin de l’animation sur l’image</w:t>
+              <w:t>Quitte l’activité « ActiviteLancement » dès la fin de l’animation sur l’image</w:t>
             </w:r>
           </w:p>
         </w:tc>
@@ -17434,7 +17206,7 @@
           <w:lang w:eastAsia="fr-FR"/>
         </w:rPr>
       </w:pPr>
-      <w:bookmarkStart w:id="12" w:name="_Toc482976512"/>
+      <w:bookmarkStart w:id="13" w:name="_Toc482976512"/>
       <w:r>
         <w:rPr>
           <w:lang w:eastAsia="fr-FR"/>
@@ -17446,28 +17218,15 @@
           <w:lang w:eastAsia="fr-FR"/>
         </w:rPr>
         <w:tab/>
-      </w:r>
-      <w:proofErr w:type="gramStart"/>
-      <w:r>
-        <w:rPr>
-          <w:lang w:eastAsia="fr-FR"/>
-        </w:rPr>
         <w:t>ActiviteAuthent</w:t>
       </w:r>
       <w:r>
         <w:rPr>
           <w:lang w:eastAsia="fr-FR"/>
         </w:rPr>
-        <w:t>(</w:t>
-      </w:r>
-      <w:proofErr w:type="gramEnd"/>
-      <w:r>
-        <w:rPr>
-          <w:lang w:eastAsia="fr-FR"/>
-        </w:rPr>
-        <w:t>package activites)</w:t>
-      </w:r>
-      <w:bookmarkEnd w:id="12"/>
+        <w:t>(package activites)</w:t>
+      </w:r>
+      <w:bookmarkEnd w:id="13"/>
     </w:p>
     <w:p>
       <w:pPr>
@@ -17911,14 +17670,12 @@
                 <w:lang w:eastAsia="fr-FR"/>
               </w:rPr>
             </w:pPr>
-            <w:proofErr w:type="gramStart"/>
             <w:r>
               <w:rPr>
                 <w:lang w:eastAsia="fr-FR"/>
               </w:rPr>
               <w:t>motPasseActuel</w:t>
             </w:r>
-            <w:proofErr w:type="gramEnd"/>
           </w:p>
           <w:p>
             <w:pPr>
@@ -18480,6 +18237,7 @@
               <w:rPr>
                 <w:lang w:eastAsia="fr-FR"/>
               </w:rPr>
+              <w:lastRenderedPageBreak/>
               <w:t>allerAuxParam</w:t>
             </w:r>
           </w:p>
@@ -18588,7 +18346,6 @@
     </w:p>
     <w:p>
       <w:r>
-        <w:lastRenderedPageBreak/>
         <w:tab/>
         <w:t>-Charge l’URL des paramètres (méthode chargeParam)</w:t>
       </w:r>
@@ -19953,7 +19710,7 @@
           <w:lang w:eastAsia="fr-FR"/>
         </w:rPr>
       </w:pPr>
-      <w:bookmarkStart w:id="13" w:name="_Toc482976513"/>
+      <w:bookmarkStart w:id="14" w:name="_Toc482976513"/>
       <w:r>
         <w:rPr>
           <w:lang w:eastAsia="fr-FR"/>
@@ -19965,28 +19722,15 @@
           <w:lang w:eastAsia="fr-FR"/>
         </w:rPr>
         <w:tab/>
-      </w:r>
-      <w:proofErr w:type="gramStart"/>
-      <w:r>
-        <w:rPr>
-          <w:lang w:eastAsia="fr-FR"/>
-        </w:rPr>
         <w:t>ActiviteMenu</w:t>
       </w:r>
       <w:r>
         <w:rPr>
           <w:lang w:eastAsia="fr-FR"/>
         </w:rPr>
-        <w:t>(</w:t>
-      </w:r>
-      <w:proofErr w:type="gramEnd"/>
-      <w:r>
-        <w:rPr>
-          <w:lang w:eastAsia="fr-FR"/>
-        </w:rPr>
-        <w:t>package activities)</w:t>
-      </w:r>
-      <w:bookmarkEnd w:id="13"/>
+        <w:t>(package activities)</w:t>
+      </w:r>
+      <w:bookmarkEnd w:id="14"/>
     </w:p>
     <w:p>
       <w:pPr>
@@ -20058,6 +19802,7 @@
           <w:u w:val="single"/>
           <w:lang w:eastAsia="fr-FR"/>
         </w:rPr>
+        <w:lastRenderedPageBreak/>
         <w:t>Méthodes</w:t>
       </w:r>
       <w:r>
@@ -20303,7 +20048,6 @@
               <w:rPr>
                 <w:lang w:eastAsia="fr-FR"/>
               </w:rPr>
-              <w:lastRenderedPageBreak/>
               <w:t>a</w:t>
             </w:r>
             <w:r>
@@ -20560,7 +20304,7 @@
           <w:lang w:eastAsia="fr-FR"/>
         </w:rPr>
       </w:pPr>
-      <w:bookmarkStart w:id="14" w:name="_Toc482976514"/>
+      <w:bookmarkStart w:id="15" w:name="_Toc482976514"/>
       <w:r>
         <w:rPr>
           <w:lang w:eastAsia="fr-FR"/>
@@ -20572,22 +20316,9 @@
           <w:lang w:eastAsia="fr-FR"/>
         </w:rPr>
         <w:tab/>
-      </w:r>
-      <w:proofErr w:type="gramStart"/>
-      <w:r>
-        <w:rPr>
-          <w:lang w:eastAsia="fr-FR"/>
-        </w:rPr>
-        <w:t>ActiviteProductionParam(</w:t>
-      </w:r>
-      <w:proofErr w:type="gramEnd"/>
-      <w:r>
-        <w:rPr>
-          <w:lang w:eastAsia="fr-FR"/>
-        </w:rPr>
-        <w:t>package activities)</w:t>
-      </w:r>
-      <w:bookmarkEnd w:id="14"/>
+        <w:t>ActiviteProductionParam(package activities)</w:t>
+      </w:r>
+      <w:bookmarkEnd w:id="15"/>
     </w:p>
     <w:p>
       <w:pPr>
@@ -21469,6 +21200,7 @@
               <w:rPr>
                 <w:lang w:eastAsia="fr-FR"/>
               </w:rPr>
+              <w:lastRenderedPageBreak/>
               <w:t>chargeParam</w:t>
             </w:r>
           </w:p>
@@ -21635,7 +21367,6 @@
               <w:rPr>
                 <w:lang w:eastAsia="fr-FR"/>
               </w:rPr>
-              <w:lastRenderedPageBreak/>
               <w:t>quitter</w:t>
             </w:r>
           </w:p>
@@ -21867,7 +21598,7 @@
           <w:lang w:eastAsia="fr-FR"/>
         </w:rPr>
       </w:pPr>
-      <w:bookmarkStart w:id="15" w:name="_Toc482976515"/>
+      <w:bookmarkStart w:id="16" w:name="_Toc482976515"/>
       <w:r>
         <w:rPr>
           <w:lang w:eastAsia="fr-FR"/>
@@ -21879,22 +21610,9 @@
           <w:lang w:eastAsia="fr-FR"/>
         </w:rPr>
         <w:tab/>
-      </w:r>
-      <w:proofErr w:type="gramStart"/>
-      <w:r>
-        <w:rPr>
-          <w:lang w:eastAsia="fr-FR"/>
-        </w:rPr>
-        <w:t>ActiviteMachinesParam(</w:t>
-      </w:r>
-      <w:proofErr w:type="gramEnd"/>
-      <w:r>
-        <w:rPr>
-          <w:lang w:eastAsia="fr-FR"/>
-        </w:rPr>
-        <w:t>package activities)</w:t>
-      </w:r>
-      <w:bookmarkEnd w:id="15"/>
+        <w:t>ActiviteMachinesParam(package activities)</w:t>
+      </w:r>
+      <w:bookmarkEnd w:id="16"/>
     </w:p>
     <w:p>
       <w:pPr>
@@ -22722,6 +22440,7 @@
               <w:rPr>
                 <w:lang w:eastAsia="fr-FR"/>
               </w:rPr>
+              <w:lastRenderedPageBreak/>
               <w:t>gson</w:t>
             </w:r>
           </w:p>
@@ -22846,7 +22565,6 @@
                 <w:b/>
                 <w:lang w:eastAsia="fr-FR"/>
               </w:rPr>
-              <w:lastRenderedPageBreak/>
               <w:t>Nom</w:t>
             </w:r>
           </w:p>
@@ -23294,7 +23012,7 @@
           <w:lang w:eastAsia="fr-FR"/>
         </w:rPr>
       </w:pPr>
-      <w:bookmarkStart w:id="16" w:name="_Toc482976516"/>
+      <w:bookmarkStart w:id="17" w:name="_Toc482976516"/>
       <w:r>
         <w:rPr>
           <w:lang w:eastAsia="fr-FR"/>
@@ -23306,22 +23024,9 @@
           <w:lang w:eastAsia="fr-FR"/>
         </w:rPr>
         <w:tab/>
-      </w:r>
-      <w:proofErr w:type="gramStart"/>
-      <w:r>
-        <w:rPr>
-          <w:lang w:eastAsia="fr-FR"/>
-        </w:rPr>
-        <w:t>ActiviteModesMarche(</w:t>
-      </w:r>
-      <w:proofErr w:type="gramEnd"/>
-      <w:r>
-        <w:rPr>
-          <w:lang w:eastAsia="fr-FR"/>
-        </w:rPr>
-        <w:t>package activities)</w:t>
-      </w:r>
-      <w:bookmarkEnd w:id="16"/>
+        <w:t>ActiviteModesMarche(package activities)</w:t>
+      </w:r>
+      <w:bookmarkEnd w:id="17"/>
     </w:p>
     <w:p>
       <w:pPr>
@@ -23671,6 +23376,7 @@
               <w:rPr>
                 <w:lang w:eastAsia="fr-FR"/>
               </w:rPr>
+              <w:lastRenderedPageBreak/>
               <w:t>listeModes</w:t>
             </w:r>
           </w:p>
@@ -23856,14 +23562,7 @@
               <w:rPr>
                 <w:lang w:eastAsia="fr-FR"/>
               </w:rPr>
-              <w:t xml:space="preserve">Outil permettant la conversion du string envoyé par le service </w:t>
-            </w:r>
-            <w:r>
-              <w:rPr>
-                <w:lang w:eastAsia="fr-FR"/>
-              </w:rPr>
-              <w:lastRenderedPageBreak/>
-              <w:t>Web en une liste d’objets exploitable</w:t>
+              <w:t>Outil permettant la conversion du string envoyé par le service Web en une liste d’objets exploitable</w:t>
             </w:r>
           </w:p>
         </w:tc>
@@ -23902,7 +23601,6 @@
               <w:rPr>
                 <w:lang w:eastAsia="fr-FR"/>
               </w:rPr>
-              <w:lastRenderedPageBreak/>
               <w:t>constructRequetes</w:t>
             </w:r>
           </w:p>
@@ -24618,7 +24316,7 @@
           <w:lang w:eastAsia="fr-FR"/>
         </w:rPr>
       </w:pPr>
-      <w:bookmarkStart w:id="17" w:name="_Toc482976517"/>
+      <w:bookmarkStart w:id="18" w:name="_Toc482976517"/>
       <w:r>
         <w:rPr>
           <w:lang w:eastAsia="fr-FR"/>
@@ -24630,22 +24328,9 @@
           <w:lang w:eastAsia="fr-FR"/>
         </w:rPr>
         <w:tab/>
-      </w:r>
-      <w:proofErr w:type="gramStart"/>
-      <w:r>
-        <w:rPr>
-          <w:lang w:eastAsia="fr-FR"/>
-        </w:rPr>
-        <w:t>ActiviteProduction(</w:t>
-      </w:r>
-      <w:proofErr w:type="gramEnd"/>
-      <w:r>
-        <w:rPr>
-          <w:lang w:eastAsia="fr-FR"/>
-        </w:rPr>
-        <w:t>package activities)</w:t>
-      </w:r>
-      <w:bookmarkEnd w:id="17"/>
+        <w:t>ActiviteProduction(package activities)</w:t>
+      </w:r>
+      <w:bookmarkEnd w:id="18"/>
     </w:p>
     <w:p>
       <w:pPr>
@@ -24752,6 +24437,7 @@
           <w:u w:val="single"/>
           <w:lang w:eastAsia="fr-FR"/>
         </w:rPr>
+        <w:lastRenderedPageBreak/>
         <w:t>Variables :</w:t>
       </w:r>
     </w:p>
@@ -24906,7 +24592,6 @@
               <w:rPr>
                 <w:lang w:eastAsia="fr-FR"/>
               </w:rPr>
-              <w:lastRenderedPageBreak/>
               <w:t>vueListe</w:t>
             </w:r>
           </w:p>
@@ -25862,7 +25547,6 @@
               </w:rPr>
               <w:t>Quitte l’activité courante et donc, ici, cela nous ramène sur « </w:t>
             </w:r>
-            <w:proofErr w:type="gramStart"/>
             <w:r>
               <w:rPr>
                 <w:lang w:eastAsia="fr-FR"/>
@@ -25873,14 +25557,7 @@
               <w:rPr>
                 <w:lang w:eastAsia="fr-FR"/>
               </w:rPr>
-              <w:t>»</w:t>
-            </w:r>
-            <w:proofErr w:type="gramEnd"/>
-            <w:r>
-              <w:rPr>
-                <w:lang w:eastAsia="fr-FR"/>
-              </w:rPr>
-              <w:t xml:space="preserve">. </w:t>
+              <w:t xml:space="preserve">». </w:t>
             </w:r>
           </w:p>
         </w:tc>
@@ -28803,8 +28480,6 @@
                               </w:rPr>
                               <w:t>Usable URL</w:t>
                             </w:r>
-                            <w:bookmarkStart w:id="18" w:name="_GoBack"/>
-                            <w:bookmarkEnd w:id="18"/>
                           </w:p>
                         </w:txbxContent>
                       </wps:txbx>
@@ -29117,63 +28792,55 @@
       <w:pPr>
         <w:pStyle w:val="Titre2"/>
       </w:pPr>
-      <w:bookmarkStart w:id="20" w:name="_Toc482976518"/>
+      <w:bookmarkStart w:id="19" w:name="_Toc482976518"/>
       <w:r>
         <w:t>Adapteurs</w:t>
       </w:r>
+      <w:bookmarkEnd w:id="19"/>
+    </w:p>
+    <w:p>
+      <w:pPr>
+        <w:ind w:firstLine="708"/>
+      </w:pPr>
+    </w:p>
+    <w:p>
+      <w:pPr>
+        <w:ind w:firstLine="708"/>
+      </w:pPr>
+    </w:p>
+    <w:p>
+      <w:pPr>
+        <w:pStyle w:val="Titre3"/>
+        <w:rPr>
+          <w:lang w:eastAsia="fr-FR"/>
+        </w:rPr>
+      </w:pPr>
+      <w:bookmarkStart w:id="20" w:name="_Toc482976519"/>
+      <w:r>
+        <w:rPr>
+          <w:lang w:eastAsia="fr-FR"/>
+        </w:rPr>
+        <w:t>1.7.1</w:t>
+      </w:r>
+      <w:r>
+        <w:rPr>
+          <w:lang w:eastAsia="fr-FR"/>
+        </w:rPr>
+        <w:tab/>
+      </w:r>
+      <w:r>
+        <w:rPr>
+          <w:lang w:eastAsia="fr-FR"/>
+        </w:rPr>
+        <w:t>AdapteurProduits(package production)</w:t>
+      </w:r>
+      <w:r>
+        <w:rPr>
+          <w:lang w:eastAsia="fr-FR"/>
+        </w:rPr>
+        <w:t> :</w:t>
+      </w:r>
       <w:bookmarkEnd w:id="20"/>
-    </w:p>
-    <w:p>
-      <w:pPr>
-        <w:ind w:firstLine="708"/>
-      </w:pPr>
-    </w:p>
-    <w:p>
-      <w:pPr>
-        <w:ind w:firstLine="708"/>
-      </w:pPr>
-    </w:p>
-    <w:p>
-      <w:pPr>
-        <w:pStyle w:val="Titre3"/>
-        <w:rPr>
-          <w:lang w:eastAsia="fr-FR"/>
-        </w:rPr>
-      </w:pPr>
-      <w:bookmarkStart w:id="21" w:name="_Toc482976519"/>
-      <w:r>
-        <w:rPr>
-          <w:lang w:eastAsia="fr-FR"/>
-        </w:rPr>
-        <w:t>1.7.1</w:t>
-      </w:r>
-      <w:r>
-        <w:rPr>
-          <w:lang w:eastAsia="fr-FR"/>
-        </w:rPr>
-        <w:tab/>
-      </w:r>
-      <w:proofErr w:type="gramStart"/>
-      <w:r>
-        <w:rPr>
-          <w:lang w:eastAsia="fr-FR"/>
-        </w:rPr>
-        <w:t>AdapteurProduits(</w:t>
-      </w:r>
-      <w:proofErr w:type="gramEnd"/>
-      <w:r>
-        <w:rPr>
-          <w:lang w:eastAsia="fr-FR"/>
-        </w:rPr>
-        <w:t>package production)</w:t>
-      </w:r>
-      <w:r>
-        <w:rPr>
-          <w:lang w:eastAsia="fr-FR"/>
-        </w:rPr>
-        <w:t> :</w:t>
-      </w:r>
-      <w:bookmarkEnd w:id="21"/>
     </w:p>
     <w:p>
       <w:pPr>
@@ -29957,12 +29624,11 @@
           <w:lang w:eastAsia="fr-FR"/>
         </w:rPr>
       </w:pPr>
-      <w:bookmarkStart w:id="22" w:name="_Toc482976520"/>
-      <w:r>
-        <w:rPr>
-          <w:lang w:eastAsia="fr-FR"/>
-        </w:rPr>
-        <w:lastRenderedPageBreak/>
+      <w:bookmarkStart w:id="21" w:name="_Toc482976520"/>
+      <w:r>
+        <w:rPr>
+          <w:lang w:eastAsia="fr-FR"/>
+        </w:rPr>
         <w:t>1.7.2</w:t>
       </w:r>
       <w:r>
@@ -29971,7 +29637,6 @@
         </w:rPr>
         <w:tab/>
       </w:r>
-      <w:proofErr w:type="gramStart"/>
       <w:r>
         <w:rPr>
           <w:lang w:eastAsia="fr-FR"/>
@@ -29982,14 +29647,7 @@
         <w:rPr>
           <w:lang w:eastAsia="fr-FR"/>
         </w:rPr>
-        <w:t>(</w:t>
-      </w:r>
-      <w:proofErr w:type="gramEnd"/>
-      <w:r>
-        <w:rPr>
-          <w:lang w:eastAsia="fr-FR"/>
-        </w:rPr>
-        <w:t xml:space="preserve">package </w:t>
+        <w:t xml:space="preserve">(package </w:t>
       </w:r>
       <w:r>
         <w:rPr>
@@ -30003,7 +29661,7 @@
         </w:rPr>
         <w:t>) :</w:t>
       </w:r>
-      <w:bookmarkEnd w:id="22"/>
+      <w:bookmarkEnd w:id="21"/>
     </w:p>
     <w:p>
       <w:pPr>
@@ -30652,16 +30310,8 @@
               <w:rPr>
                 <w:lang w:eastAsia="fr-FR"/>
               </w:rPr>
-              <w:t>ImageView</w:t>
-            </w:r>
-            <w:proofErr w:type="gramStart"/>
-            <w:r>
-              <w:rPr>
-                <w:lang w:eastAsia="fr-FR"/>
-              </w:rPr>
-              <w:t> :imageMode</w:t>
-            </w:r>
-            <w:proofErr w:type="gramEnd"/>
+              <w:t>ImageView :imageMode</w:t>
+            </w:r>
           </w:p>
           <w:p>
             <w:pPr>
@@ -30736,6 +30386,7 @@
           <w:noProof/>
           <w:lang w:eastAsia="fr-FR"/>
         </w:rPr>
+        <w:lastRenderedPageBreak/>
         <w:drawing>
           <wp:inline distT="0" distB="0" distL="0" distR="0">
             <wp:extent cx="5760720" cy="2822303"/>
@@ -30811,11 +30462,11 @@
       <w:pPr>
         <w:pStyle w:val="Titre2"/>
       </w:pPr>
-      <w:bookmarkStart w:id="23" w:name="_Toc482976521"/>
+      <w:bookmarkStart w:id="22" w:name="_Toc482976521"/>
       <w:r>
         <w:t>Gestion des langues</w:t>
       </w:r>
-      <w:bookmarkEnd w:id="23"/>
+      <w:bookmarkEnd w:id="22"/>
     </w:p>
     <w:p>
       <w:pPr>
@@ -30995,6 +30646,7 @@
         <w:rPr>
           <w:lang w:eastAsia="fr-FR"/>
         </w:rPr>
+        <w:lastRenderedPageBreak/>
         <w:t>L’application est entièrement fonctionnelle pour l’anglais et le français. L’anglais est la langue définie par défaut, ce qui signifie que tout téléphone qui est dans une autre langue que le français démarrera automatiquement la version anglaise de l’application.</w:t>
       </w:r>
     </w:p>
@@ -31102,7 +30754,7 @@
       <w:rPr>
         <w:noProof/>
       </w:rPr>
-      <w:t>21</w:t>
+      <w:t>3</w:t>
     </w:r>
     <w:r>
       <w:fldChar w:fldCharType="end"/>
@@ -32703,7 +32355,7 @@
 </file>
 
 <file path=customXml/itemProps1.xml><?xml version="1.0" encoding="utf-8"?>
-<ds:datastoreItem xmlns:ds="http://schemas.openxmlformats.org/officeDocument/2006/customXml" ds:itemID="{8C9BC2A1-65E9-40AE-8E3F-064B5B45938B}">
+<ds:datastoreItem xmlns:ds="http://schemas.openxmlformats.org/officeDocument/2006/customXml" ds:itemID="{B95918A0-D740-4CA2-92A8-75D96B0C9831}">
   <ds:schemaRefs>
     <ds:schemaRef ds:uri="http://schemas.openxmlformats.org/officeDocument/2006/bibliography"/>
   </ds:schemaRefs>

</xml_diff>